<commit_message>
mise a jour de radieux2
</commit_message>
<xml_diff>
--- a/radieux2.docx
+++ b/radieux2.docx
@@ -8377,7 +8377,39 @@
           <w:sz w:val="24"/>
           <w:szCs w:val="24"/>
         </w:rPr>
-        <w:t>en enfui,</w:t>
+        <w:t>e</w:t>
+      </w:r>
+      <w:r>
+        <w:rPr>
+          <w:rFonts w:ascii="Times New Roman" w:hAnsi="Times New Roman" w:cs="Times New Roman"/>
+          <w:sz w:val="24"/>
+          <w:szCs w:val="24"/>
+        </w:rPr>
+        <w:t>st</w:t>
+      </w:r>
+      <w:r>
+        <w:rPr>
+          <w:rFonts w:ascii="Times New Roman" w:hAnsi="Times New Roman" w:cs="Times New Roman"/>
+          <w:sz w:val="24"/>
+          <w:szCs w:val="24"/>
+        </w:rPr>
+        <w:t xml:space="preserve"> enfui</w:t>
+      </w:r>
+      <w:r>
+        <w:rPr>
+          <w:rFonts w:ascii="Times New Roman" w:hAnsi="Times New Roman" w:cs="Times New Roman"/>
+          <w:sz w:val="24"/>
+          <w:szCs w:val="24"/>
+        </w:rPr>
+        <w:t>e</w:t>
+      </w:r>
+      <w:r>
+        <w:rPr>
+          <w:rFonts w:ascii="Times New Roman" w:hAnsi="Times New Roman" w:cs="Times New Roman"/>
+          <w:sz w:val="24"/>
+          <w:szCs w:val="24"/>
+        </w:rPr>
+        <w:t>,</w:t>
       </w:r>
     </w:p>
     <w:p>
@@ -8605,7 +8637,23 @@
           <w:sz w:val="24"/>
           <w:szCs w:val="24"/>
         </w:rPr>
-        <w:t>Et pendant qu</w:t>
+        <w:t xml:space="preserve">Et </w:t>
+      </w:r>
+      <w:r>
+        <w:rPr>
+          <w:rFonts w:ascii="Times New Roman" w:hAnsi="Times New Roman" w:cs="Times New Roman"/>
+          <w:sz w:val="24"/>
+          <w:szCs w:val="24"/>
+        </w:rPr>
+        <w:t>lors</w:t>
+      </w:r>
+      <w:r>
+        <w:rPr>
+          <w:rFonts w:ascii="Times New Roman" w:hAnsi="Times New Roman" w:cs="Times New Roman"/>
+          <w:sz w:val="24"/>
+          <w:szCs w:val="24"/>
+        </w:rPr>
+        <w:t>qu</w:t>
       </w:r>
       <w:r>
         <w:rPr>

</xml_diff>